<commit_message>
Removed extra headings that I'm not going to go into. Also testing for thesis revision control.
</commit_message>
<xml_diff>
--- a/Thesis.docx
+++ b/Thesis.docx
@@ -403,40 +403,11 @@
       </w:r>
     </w:p>
     <w:p>
-      <w:hyperlink r:id="rId6" w:history="1">
-        <w:r>
-          <w:rPr>
-            <w:rStyle w:val="Hyperlink"/>
-          </w:rPr>
-          <w:t>http://pmd.sourceforge.net/</w:t>
-        </w:r>
-      </w:hyperlink>
-    </w:p>
-    <w:p>
-      <w:hyperlink r:id="rId7" w:history="1">
-        <w:r>
-          <w:rPr>
-            <w:rStyle w:val="Hyperlink"/>
-          </w:rPr>
-          <w:t>http://checkstyle.sourceforge.net/index.html</w:t>
-        </w:r>
-      </w:hyperlink>
-    </w:p>
-    <w:p/>
-    <w:p>
       <w:pPr>
         <w:pStyle w:val="Heading2"/>
       </w:pPr>
       <w:r>
         <w:t>Splint</w:t>
-      </w:r>
-    </w:p>
-    <w:p>
-      <w:pPr>
-        <w:pStyle w:val="Heading3"/>
-      </w:pPr>
-      <w:r>
-        <w:t>Email from Splint people</w:t>
       </w:r>
     </w:p>
     <w:p>
@@ -1456,6 +1427,7 @@
   </w:style>
   <w:style w:type="character" w:default="1" w:styleId="DefaultParagraphFont">
     <w:name w:val="Default Paragraph Font"/>
+    <w:semiHidden/>
     <w:unhideWhenUsed/>
   </w:style>
   <w:style w:type="table" w:default="1" w:styleId="TableNormal">
@@ -2061,7 +2033,7 @@
     <b:Tag>Fow99</b:Tag>
     <b:SourceType>Book</b:SourceType>
     <b:Guid>{F8C1E124-30EB-CE44-BF26-DAD6589D437A}</b:Guid>
-    <b:LCID>0</b:LCID>
+    <b:LCID>2115</b:LCID>
     <b:Author>
       <b:Author>
         <b:NameList>
@@ -2085,7 +2057,7 @@
     <b:Tag>PMD09</b:Tag>
     <b:SourceType>InternetSite</b:SourceType>
     <b:Guid>{15996930-B3F1-2245-8438-042603131EC4}</b:Guid>
-    <b:LCID>0</b:LCID>
+    <b:LCID>2115</b:LCID>
     <b:Title>PMD</b:Title>
     <b:Year>2009</b:Year>
     <b:URL>http://pmd.sourceforge.net/</b:URL>
@@ -2097,7 +2069,7 @@
     <b:Tag>Che10</b:Tag>
     <b:SourceType>InternetSite</b:SourceType>
     <b:Guid>{434480D7-7BFB-7F4D-83CA-6C222D28E416}</b:Guid>
-    <b:LCID>0</b:LCID>
+    <b:LCID>2115</b:LCID>
     <b:Title>Checkstyle</b:Title>
     <b:URL>http://checkstyle.sourceforge.net/index.html</b:URL>
     <b:Year>2010</b:Year>
@@ -2109,7 +2081,7 @@
 </file>
 
 <file path=customXml/itemProps1.xml><?xml version="1.0" encoding="utf-8"?>
-<ds:datastoreItem xmlns:ds="http://schemas.openxmlformats.org/officeDocument/2006/customXml" ds:itemID="{83FC1530-666B-D740-ACED-014725AC508A}">
+<ds:datastoreItem xmlns:ds="http://schemas.openxmlformats.org/officeDocument/2006/customXml" ds:itemID="{40B019D9-4229-2946-94CC-0A74A1920017}">
   <ds:schemaRefs>
     <ds:schemaRef ds:uri="http://schemas.openxmlformats.org/officeDocument/2006/bibliography"/>
   </ds:schemaRefs>

</xml_diff>

<commit_message>
Added Snippets into repository. Put Checkstyle and PMD under related functionality and structure.
</commit_message>
<xml_diff>
--- a/Thesis.docx
+++ b/Thesis.docx
@@ -342,15 +342,7 @@
         <w:tab/>
       </w:r>
       <w:r>
-        <w:t xml:space="preserve">Java (PMD, </w:t>
-      </w:r>
-      <w:proofErr w:type="spellStart"/>
-      <w:r>
-        <w:t>Checkstyle</w:t>
-      </w:r>
-      <w:proofErr w:type="spellEnd"/>
-      <w:r>
-        <w:t>) and Splint</w:t>
+        <w:t>Splint</w:t>
       </w:r>
     </w:p>
     <w:p>
@@ -370,13 +362,22 @@
       <w:pPr>
         <w:pStyle w:val="Content"/>
       </w:pPr>
-      <w:proofErr w:type="spellStart"/>
-      <w:r>
-        <w:t>Frama</w:t>
-      </w:r>
-      <w:proofErr w:type="spellEnd"/>
-      <w:r>
-        <w:t>-C</w:t>
+      <w:r>
+        <w:t>Frama-C</w:t>
+      </w:r>
+    </w:p>
+    <w:p>
+      <w:pPr>
+        <w:pStyle w:val="Heading2"/>
+      </w:pPr>
+      <w:r>
+        <w:t>Both</w:t>
+      </w:r>
+    </w:p>
+    <w:p>
+      <w:r>
+        <w:tab/>
+        <w:t>Java (PMD, Checkstyle)</w:t>
       </w:r>
     </w:p>
     <w:p>
@@ -391,11 +392,6 @@
     </w:p>
     <w:p>
       <w:pPr>
-        <w:pStyle w:val="Heading3"/>
-      </w:pPr>
-    </w:p>
-    <w:p>
-      <w:pPr>
         <w:pStyle w:val="Heading2"/>
       </w:pPr>
       <w:r>
@@ -422,13 +418,8 @@
       <w:pPr>
         <w:pStyle w:val="Heading2"/>
       </w:pPr>
-      <w:proofErr w:type="spellStart"/>
-      <w:r>
-        <w:t>Frama</w:t>
-      </w:r>
-      <w:proofErr w:type="spellEnd"/>
-      <w:r>
-        <w:t xml:space="preserve"> C</w:t>
+      <w:r>
+        <w:t>Frama C</w:t>
       </w:r>
     </w:p>
     <w:p>
@@ -443,13 +434,8 @@
       <w:pPr>
         <w:pStyle w:val="Heading2"/>
       </w:pPr>
-      <w:proofErr w:type="spellStart"/>
-      <w:r>
-        <w:t>Plugin</w:t>
-      </w:r>
-      <w:proofErr w:type="spellEnd"/>
-      <w:r>
-        <w:t xml:space="preserve"> Architecture</w:t>
+      <w:r>
+        <w:t>Plugin Architecture</w:t>
       </w:r>
     </w:p>
     <w:p>
@@ -2081,7 +2067,7 @@
 </file>
 
 <file path=customXml/itemProps1.xml><?xml version="1.0" encoding="utf-8"?>
-<ds:datastoreItem xmlns:ds="http://schemas.openxmlformats.org/officeDocument/2006/customXml" ds:itemID="{40B019D9-4229-2946-94CC-0A74A1920017}">
+<ds:datastoreItem xmlns:ds="http://schemas.openxmlformats.org/officeDocument/2006/customXml" ds:itemID="{1C1D8E76-4B82-4841-9C08-CB4528BE1DD7}">
   <ds:schemaRefs>
     <ds:schemaRef ds:uri="http://schemas.openxmlformats.org/officeDocument/2006/bibliography"/>
   </ds:schemaRefs>

</xml_diff>

<commit_message>
decision not to include FramaC because of its lack of applicability to what I'm actually going to do
</commit_message>
<xml_diff>
--- a/Thesis.docx
+++ b/Thesis.docx
@@ -1021,27 +1021,6 @@
       </w:r>
       <w:r>
         <w:t>the beginning and ends of the tree as well as each node. New rules are added through an XML file and similarly passed to Checkstyle at runtime.</w:t>
-      </w:r>
-    </w:p>
-    <w:p>
-      <w:pPr>
-        <w:pStyle w:val="Heading2"/>
-      </w:pPr>
-      <w:r>
-        <w:t>Design</w:t>
-      </w:r>
-    </w:p>
-    <w:p>
-      <w:pPr>
-        <w:pStyle w:val="Content"/>
-      </w:pPr>
-      <w:proofErr w:type="spellStart"/>
-      <w:r>
-        <w:t>Frama</w:t>
-      </w:r>
-      <w:proofErr w:type="spellEnd"/>
-      <w:r>
-        <w:t>-C</w:t>
       </w:r>
     </w:p>
     <w:p>
@@ -2302,6 +2281,24 @@
       <w:color w:val="000000"/>
       <w:sz w:val="20"/>
       <w:szCs w:val="20"/>
+    </w:rPr>
+  </w:style>
+  <w:style w:type="paragraph" w:styleId="DocumentMap">
+    <w:name w:val="Document Map"/>
+    <w:basedOn w:val="Normal"/>
+    <w:link w:val="DocumentMapChar"/>
+    <w:rsid w:val="00EB5646"/>
+    <w:rPr>
+      <w:rFonts w:ascii="Lucida Grande" w:hAnsi="Lucida Grande"/>
+    </w:rPr>
+  </w:style>
+  <w:style w:type="character" w:customStyle="1" w:styleId="DocumentMapChar">
+    <w:name w:val="Document Map Char"/>
+    <w:basedOn w:val="DefaultParagraphFont"/>
+    <w:link w:val="DocumentMap"/>
+    <w:rsid w:val="00EB5646"/>
+    <w:rPr>
+      <w:rFonts w:ascii="Lucida Grande" w:hAnsi="Lucida Grande"/>
     </w:rPr>
   </w:style>
 </w:styles>
@@ -2797,7 +2794,7 @@
 </file>
 
 <file path=customXml/itemProps1.xml><?xml version="1.0" encoding="utf-8"?>
-<ds:datastoreItem xmlns:ds="http://schemas.openxmlformats.org/officeDocument/2006/customXml" ds:itemID="{2C69DCAF-0A80-3B44-846A-A6AFF1C0C535}">
+<ds:datastoreItem xmlns:ds="http://schemas.openxmlformats.org/officeDocument/2006/customXml" ds:itemID="{A134E66A-5BDE-5E48-A257-78F210E62451}">
   <ds:schemaRefs>
     <ds:schemaRef ds:uri="http://schemas.openxmlformats.org/officeDocument/2006/bibliography"/>
   </ds:schemaRefs>

</xml_diff>